<commit_message>
Update Template - Log4j vulnerability exploit aka Log4Shell IP IOC.docx
</commit_message>
<xml_diff>
--- a/Call logging Templates/Template - Log4j vulnerability exploit aka Log4Shell IP IOC.docx
+++ b/Call logging Templates/Template - Log4j vulnerability exploit aka Log4Shell IP IOC.docx
@@ -12,13 +12,7 @@
         <w:rPr>
           <w:u w:val="single"/>
         </w:rPr>
-        <w:t xml:space="preserve">Template - </w:t>
-      </w:r>
-      <w:r>
-        <w:rPr>
-          <w:u w:val="single"/>
-        </w:rPr>
-        <w:t>Log4j vulnerability exploit aka Log4Shell IP IOC</w:t>
+        <w:t>Template - Log4j vulnerability exploit aka Log4Shell IP IOC</w:t>
       </w:r>
     </w:p>
     <w:p>
@@ -280,7 +274,7 @@
       <w:r>
         <w:t>Block IP address (</w:t>
       </w:r>
-      <w:hyperlink r:id="rId4" w:history="1">
+      <w:hyperlink r:id="rId5" w:history="1">
         <w:r>
           <w:rPr>
             <w:rStyle w:val="Hyperlink"/>
@@ -297,15 +291,10 @@
         <w:spacing w:line="276" w:lineRule="auto"/>
       </w:pPr>
       <w:r>
-        <w:t>User to release IP address from mobile phone</w:t>
-      </w:r>
-    </w:p>
-    <w:p>
-      <w:pPr>
-        <w:spacing w:line="276" w:lineRule="auto"/>
-      </w:pPr>
-      <w:r>
-        <w:t>Update OS of the mobile phone</w:t>
+        <w:t xml:space="preserve">User to release IP address from </w:t>
+      </w:r>
+      <w:r>
+        <w:t>the device</w:t>
       </w:r>
     </w:p>
     <w:p>
@@ -324,6 +313,167 @@
         <w:t>Reset password</w:t>
       </w:r>
       <w:bookmarkEnd w:id="0"/>
+    </w:p>
+    <w:p>
+      <w:pPr>
+        <w:spacing w:line="276" w:lineRule="auto"/>
+        <w:rPr>
+          <w:rFonts w:asciiTheme="minorHAnsi" w:hAnsiTheme="minorHAnsi" w:cstheme="minorHAnsi"/>
+        </w:rPr>
+      </w:pPr>
+      <w:r>
+        <w:rPr>
+          <w:rFonts w:asciiTheme="minorHAnsi" w:hAnsiTheme="minorHAnsi" w:cstheme="minorHAnsi"/>
+        </w:rPr>
+        <w:t>Make sure the machine is completely updated and all your software has the latest patch.</w:t>
+      </w:r>
+    </w:p>
+    <w:p>
+      <w:pPr>
+        <w:spacing w:line="276" w:lineRule="auto"/>
+        <w:rPr>
+          <w:rFonts w:asciiTheme="minorHAnsi" w:hAnsiTheme="minorHAnsi" w:cstheme="minorHAnsi"/>
+        </w:rPr>
+      </w:pPr>
+      <w:r>
+        <w:rPr>
+          <w:rFonts w:asciiTheme="minorHAnsi" w:hAnsiTheme="minorHAnsi" w:cstheme="minorHAnsi"/>
+        </w:rPr>
+        <w:t>Install and run Microsoft’s Malicious Software Removal Tool (see https://www.microsoft.com/en-us/download/malicious-software-removal-tool-details.aspx).</w:t>
+      </w:r>
+    </w:p>
+    <w:p>
+      <w:pPr>
+        <w:spacing w:line="276" w:lineRule="auto"/>
+        <w:rPr>
+          <w:rFonts w:asciiTheme="minorHAnsi" w:hAnsiTheme="minorHAnsi" w:cstheme="minorHAnsi"/>
+        </w:rPr>
+      </w:pPr>
+      <w:r>
+        <w:rPr>
+          <w:rFonts w:asciiTheme="minorHAnsi" w:hAnsiTheme="minorHAnsi" w:cstheme="minorHAnsi"/>
+        </w:rPr>
+        <w:t>Run Microsoft’s Autoruns utility and try to identify unknown applications that are configured to run at login (see https://technet.microsoft.com/en-us/sysinternals/bb963902.aspx).</w:t>
+      </w:r>
+    </w:p>
+    <w:p>
+      <w:pPr>
+        <w:spacing w:line="276" w:lineRule="auto"/>
+        <w:rPr>
+          <w:rFonts w:asciiTheme="minorHAnsi" w:hAnsiTheme="minorHAnsi" w:cstheme="minorHAnsi"/>
+        </w:rPr>
+      </w:pPr>
+      <w:r>
+        <w:rPr>
+          <w:rFonts w:asciiTheme="minorHAnsi" w:hAnsiTheme="minorHAnsi" w:cstheme="minorHAnsi"/>
+        </w:rPr>
+        <w:t xml:space="preserve">Run Process Explorer and try to identify unknown running processes (see </w:t>
+      </w:r>
+      <w:hyperlink r:id="rId6" w:history="1">
+        <w:r>
+          <w:rPr>
+            <w:rStyle w:val="Hyperlink"/>
+            <w:rFonts w:asciiTheme="minorHAnsi" w:hAnsiTheme="minorHAnsi" w:cstheme="minorHAnsi"/>
+          </w:rPr>
+          <w:t>https://technet.microsoft.com/en-us/sysinternals/bb896653.aspx</w:t>
+        </w:r>
+      </w:hyperlink>
+      <w:r>
+        <w:rPr>
+          <w:rFonts w:asciiTheme="minorHAnsi" w:hAnsiTheme="minorHAnsi" w:cstheme="minorHAnsi"/>
+        </w:rPr>
+        <w:t>).</w:t>
+      </w:r>
+    </w:p>
+    <w:p>
+      <w:pPr>
+        <w:spacing w:line="276" w:lineRule="auto"/>
+        <w:rPr>
+          <w:rFonts w:asciiTheme="minorHAnsi" w:hAnsiTheme="minorHAnsi" w:cstheme="minorHAnsi"/>
+        </w:rPr>
+      </w:pPr>
+      <w:r>
+        <w:rPr>
+          <w:rFonts w:asciiTheme="minorHAnsi" w:hAnsiTheme="minorHAnsi" w:cstheme="minorHAnsi"/>
+          <w:shd w:val="clear" w:color="auto" w:fill="FFFFFF"/>
+        </w:rPr>
+        <w:lastRenderedPageBreak/>
+        <w:t>Update all Log4j2 deployments to use </w:t>
+      </w:r>
+      <w:r>
+        <w:rPr>
+          <w:rStyle w:val="Strong"/>
+          <w:rFonts w:asciiTheme="minorHAnsi" w:hAnsiTheme="minorHAnsi" w:cstheme="minorHAnsi"/>
+        </w:rPr>
+        <w:t>log4j-2.17.0</w:t>
+      </w:r>
+      <w:r>
+        <w:rPr>
+          <w:rFonts w:asciiTheme="minorHAnsi" w:hAnsiTheme="minorHAnsi" w:cstheme="minorHAnsi"/>
+        </w:rPr>
+        <w:t> and apply the security updates for </w:t>
+      </w:r>
+      <w:hyperlink r:id="rId7" w:tgtFrame="_blank" w:history="1">
+        <w:r>
+          <w:rPr>
+            <w:rStyle w:val="Hyperlink"/>
+            <w:rFonts w:asciiTheme="minorHAnsi" w:hAnsiTheme="minorHAnsi" w:cstheme="minorHAnsi"/>
+            <w:color w:val="2F5496" w:themeColor="accent1" w:themeShade="BF"/>
+            <w:shd w:val="clear" w:color="auto" w:fill="FFFFFF"/>
+          </w:rPr>
+          <w:t>CVE-2021-44228</w:t>
+        </w:r>
+      </w:hyperlink>
+      <w:r>
+        <w:rPr>
+          <w:rFonts w:asciiTheme="minorHAnsi" w:hAnsiTheme="minorHAnsi" w:cstheme="minorHAnsi"/>
+          <w:color w:val="2F5496" w:themeColor="accent1" w:themeShade="BF"/>
+          <w:shd w:val="clear" w:color="auto" w:fill="FFFFFF"/>
+        </w:rPr>
+        <w:t> and  </w:t>
+      </w:r>
+      <w:hyperlink r:id="rId8" w:tgtFrame="_blank" w:history="1">
+        <w:r>
+          <w:rPr>
+            <w:rStyle w:val="Hyperlink"/>
+            <w:rFonts w:asciiTheme="minorHAnsi" w:hAnsiTheme="minorHAnsi" w:cstheme="minorHAnsi"/>
+            <w:color w:val="2F5496" w:themeColor="accent1" w:themeShade="BF"/>
+            <w:shd w:val="clear" w:color="auto" w:fill="FFFFFF"/>
+          </w:rPr>
+          <w:t>CVE-2021-45046</w:t>
+        </w:r>
+      </w:hyperlink>
+      <w:r>
+        <w:rPr>
+          <w:rFonts w:asciiTheme="minorHAnsi" w:hAnsiTheme="minorHAnsi" w:cstheme="minorHAnsi"/>
+          <w:color w:val="2F5496" w:themeColor="accent1" w:themeShade="BF"/>
+          <w:shd w:val="clear" w:color="auto" w:fill="FFFFFF"/>
+        </w:rPr>
+        <w:t>. Upgrade all products, applications and components that consume Log4j2. Apply all security updates for Log4J listed in this </w:t>
+      </w:r>
+      <w:hyperlink r:id="rId9" w:tgtFrame="_blank" w:history="1">
+        <w:r>
+          <w:rPr>
+            <w:rStyle w:val="Hyperlink"/>
+            <w:rFonts w:asciiTheme="minorHAnsi" w:hAnsiTheme="minorHAnsi" w:cstheme="minorHAnsi"/>
+            <w:color w:val="auto"/>
+            <w:shd w:val="clear" w:color="auto" w:fill="FFFFFF"/>
+          </w:rPr>
+          <w:t>advisory</w:t>
+        </w:r>
+      </w:hyperlink>
+      <w:r>
+        <w:rPr>
+          <w:rFonts w:asciiTheme="minorHAnsi" w:hAnsiTheme="minorHAnsi" w:cstheme="minorHAnsi"/>
+          <w:shd w:val="clear" w:color="auto" w:fill="FFFFFF"/>
+        </w:rPr>
+        <w:t>.</w:t>
+      </w:r>
+    </w:p>
+    <w:p>
+      <w:pPr>
+        <w:spacing w:line="276" w:lineRule="auto"/>
+      </w:pPr>
     </w:p>
     <w:p>
       <w:pPr>
@@ -338,6 +488,127 @@
     </w:sectPr>
   </w:body>
 </w:document>
+</file>
+
+<file path=word/numbering.xml><?xml version="1.0" encoding="utf-8"?>
+<w:numbering xmlns:wpc="http://schemas.microsoft.com/office/word/2010/wordprocessingCanvas" xmlns:cx="http://schemas.microsoft.com/office/drawing/2014/chartex" xmlns:cx1="http://schemas.microsoft.com/office/drawing/2015/9/8/chartex" xmlns:cx2="http://schemas.microsoft.com/office/drawing/2015/10/21/chartex" xmlns:cx3="http://schemas.microsoft.com/office/drawing/2016/5/9/chartex" xmlns:cx4="http://schemas.microsoft.com/office/drawing/2016/5/10/chartex" xmlns:cx5="http://schemas.microsoft.com/office/drawing/2016/5/11/chartex" xmlns:cx6="http://schemas.microsoft.com/office/drawing/2016/5/12/chartex" xmlns:cx7="http://schemas.microsoft.com/office/drawing/2016/5/13/chartex" xmlns:cx8="http://schemas.microsoft.com/office/drawing/2016/5/14/chartex" xmlns:mc="http://schemas.openxmlformats.org/markup-compatibility/2006" xmlns:aink="http://schemas.microsoft.com/office/drawing/2016/ink" xmlns:am3d="http://schemas.microsoft.com/office/drawing/2017/model3d" xmlns:o="urn:schemas-microsoft-com:office:office" xmlns:r="http://schemas.openxmlformats.org/officeDocument/2006/relationships" xmlns:m="http://schemas.openxmlformats.org/officeDocument/2006/math" xmlns:v="urn:schemas-microsoft-com:vml" xmlns:wp14="http://schemas.microsoft.com/office/word/2010/wordprocessingDrawing" xmlns:wp="http://schemas.openxmlformats.org/drawingml/2006/wordprocessingDrawing" xmlns:w10="urn:schemas-microsoft-com:office:word" xmlns:w="http://schemas.openxmlformats.org/wordprocessingml/2006/main" xmlns:w14="http://schemas.microsoft.com/office/word/2010/wordml" xmlns:w15="http://schemas.microsoft.com/office/word/2012/wordml" xmlns:w16cex="http://schemas.microsoft.com/office/word/2018/wordml/cex" xmlns:w16cid="http://schemas.microsoft.com/office/word/2016/wordml/cid" xmlns:w16="http://schemas.microsoft.com/office/word/2018/wordml" xmlns:w16sdtdh="http://schemas.microsoft.com/office/word/2020/wordml/sdtdatahash" xmlns:w16se="http://schemas.microsoft.com/office/word/2015/wordml/symex" xmlns:wpg="http://schemas.microsoft.com/office/word/2010/wordprocessingGroup" xmlns:wpi="http://schemas.microsoft.com/office/word/2010/wordprocessingInk" xmlns:wne="http://schemas.microsoft.com/office/word/2006/wordml" xmlns:wps="http://schemas.microsoft.com/office/word/2010/wordprocessingShape" mc:Ignorable="w14 w15 w16se w16cid w16 w16cex w16sdtdh wp14">
+  <w:abstractNum w:abstractNumId="0" w15:restartNumberingAfterBreak="0">
+    <w:nsid w:val="4B426BE7"/>
+    <w:multiLevelType w:val="hybridMultilevel"/>
+    <w:tmpl w:val="D526A80E"/>
+    <w:lvl w:ilvl="0" w:tplc="1C09000F">
+      <w:start w:val="1"/>
+      <w:numFmt w:val="decimal"/>
+      <w:lvlText w:val="%1."/>
+      <w:lvlJc w:val="left"/>
+      <w:pPr>
+        <w:ind w:left="720" w:hanging="360"/>
+      </w:pPr>
+    </w:lvl>
+    <w:lvl w:ilvl="1" w:tplc="1C090019">
+      <w:start w:val="1"/>
+      <w:numFmt w:val="lowerLetter"/>
+      <w:lvlText w:val="%2."/>
+      <w:lvlJc w:val="left"/>
+      <w:pPr>
+        <w:ind w:left="1440" w:hanging="360"/>
+      </w:pPr>
+    </w:lvl>
+    <w:lvl w:ilvl="2" w:tplc="1C09001B">
+      <w:start w:val="1"/>
+      <w:numFmt w:val="lowerRoman"/>
+      <w:lvlText w:val="%3."/>
+      <w:lvlJc w:val="right"/>
+      <w:pPr>
+        <w:ind w:left="2160" w:hanging="180"/>
+      </w:pPr>
+    </w:lvl>
+    <w:lvl w:ilvl="3" w:tplc="1C09000F">
+      <w:start w:val="1"/>
+      <w:numFmt w:val="decimal"/>
+      <w:lvlText w:val="%4."/>
+      <w:lvlJc w:val="left"/>
+      <w:pPr>
+        <w:ind w:left="2880" w:hanging="360"/>
+      </w:pPr>
+    </w:lvl>
+    <w:lvl w:ilvl="4" w:tplc="1C090019">
+      <w:start w:val="1"/>
+      <w:numFmt w:val="lowerLetter"/>
+      <w:lvlText w:val="%5."/>
+      <w:lvlJc w:val="left"/>
+      <w:pPr>
+        <w:ind w:left="3600" w:hanging="360"/>
+      </w:pPr>
+    </w:lvl>
+    <w:lvl w:ilvl="5" w:tplc="1C09001B">
+      <w:start w:val="1"/>
+      <w:numFmt w:val="lowerRoman"/>
+      <w:lvlText w:val="%6."/>
+      <w:lvlJc w:val="right"/>
+      <w:pPr>
+        <w:ind w:left="4320" w:hanging="180"/>
+      </w:pPr>
+    </w:lvl>
+    <w:lvl w:ilvl="6" w:tplc="1C09000F">
+      <w:start w:val="1"/>
+      <w:numFmt w:val="decimal"/>
+      <w:lvlText w:val="%7."/>
+      <w:lvlJc w:val="left"/>
+      <w:pPr>
+        <w:ind w:left="5040" w:hanging="360"/>
+      </w:pPr>
+    </w:lvl>
+    <w:lvl w:ilvl="7" w:tplc="1C090019">
+      <w:start w:val="1"/>
+      <w:numFmt w:val="lowerLetter"/>
+      <w:lvlText w:val="%8."/>
+      <w:lvlJc w:val="left"/>
+      <w:pPr>
+        <w:ind w:left="5760" w:hanging="360"/>
+      </w:pPr>
+    </w:lvl>
+    <w:lvl w:ilvl="8" w:tplc="1C09001B">
+      <w:start w:val="1"/>
+      <w:numFmt w:val="lowerRoman"/>
+      <w:lvlText w:val="%9."/>
+      <w:lvlJc w:val="right"/>
+      <w:pPr>
+        <w:ind w:left="6480" w:hanging="180"/>
+      </w:pPr>
+    </w:lvl>
+  </w:abstractNum>
+  <w:num w:numId="1">
+    <w:abstractNumId w:val="0"/>
+    <w:lvlOverride w:ilvl="0">
+      <w:startOverride w:val="1"/>
+    </w:lvlOverride>
+    <w:lvlOverride w:ilvl="1">
+      <w:startOverride w:val="1"/>
+    </w:lvlOverride>
+    <w:lvlOverride w:ilvl="2">
+      <w:startOverride w:val="1"/>
+    </w:lvlOverride>
+    <w:lvlOverride w:ilvl="3">
+      <w:startOverride w:val="1"/>
+    </w:lvlOverride>
+    <w:lvlOverride w:ilvl="4">
+      <w:startOverride w:val="1"/>
+    </w:lvlOverride>
+    <w:lvlOverride w:ilvl="5">
+      <w:startOverride w:val="1"/>
+    </w:lvlOverride>
+    <w:lvlOverride w:ilvl="6">
+      <w:startOverride w:val="1"/>
+    </w:lvlOverride>
+    <w:lvlOverride w:ilvl="7">
+      <w:startOverride w:val="1"/>
+    </w:lvlOverride>
+    <w:lvlOverride w:ilvl="8">
+      <w:startOverride w:val="1"/>
+    </w:lvlOverride>
+  </w:num>
+</w:numbering>
 </file>
 
 <file path=word/styles.xml><?xml version="1.0" encoding="utf-8"?>
@@ -785,6 +1056,27 @@
       <w:u w:val="single"/>
     </w:rPr>
   </w:style>
+  <w:style w:type="paragraph" w:styleId="ListParagraph">
+    <w:name w:val="List Paragraph"/>
+    <w:basedOn w:val="Normal"/>
+    <w:uiPriority w:val="34"/>
+    <w:qFormat/>
+    <w:rsid w:val="00440E64"/>
+    <w:pPr>
+      <w:ind w:left="720"/>
+    </w:pPr>
+  </w:style>
+  <w:style w:type="character" w:styleId="Strong">
+    <w:name w:val="Strong"/>
+    <w:basedOn w:val="DefaultParagraphFont"/>
+    <w:uiPriority w:val="22"/>
+    <w:qFormat/>
+    <w:rsid w:val="00440E64"/>
+    <w:rPr>
+      <w:b/>
+      <w:bCs/>
+    </w:rPr>
+  </w:style>
 </w:styles>
 </file>
 

</xml_diff>